<commit_message>
Updates to several items in Chap/Start
Updated all -Intro presentations, and renamed them to "generic" names like IT-Intro, etc.. Old versions moved to "Old" folder.
Also updated other presentations and the Start document itself (only minor changes)
</commit_message>
<xml_diff>
--- a/Chap/Start/Start.docx
+++ b/Chap/Start/Start.docx
@@ -258,7 +258,7 @@
                   <w:alias w:val="Dato"/>
                   <w:id w:val="13406932"/>
                   <w:dataBinding w:prefixMappings="xmlns:ns0='http://schemas.microsoft.com/office/2006/coverPageProps'" w:xpath="/ns0:CoverPageProperties[1]/ns0:PublishDate[1]" w:storeItemID="{55AF091B-3C7A-41E3-B477-F2FDAA23CFDA}"/>
-                  <w:date w:fullDate="2022-08-07T00:00:00Z">
+                  <w:date w:fullDate="2023-08-20T00:00:00Z">
                     <w:dateFormat w:val="dd-MM-yyyy"/>
                     <w:lid w:val="da-DK"/>
                     <w:storeMappedDataAs w:val="dateTime"/>
@@ -278,7 +278,7 @@
                       <w:rPr>
                         <w:color w:val="4F81BD" w:themeColor="accent1"/>
                       </w:rPr>
-                      <w:t>07-08-2022</w:t>
+                      <w:t>20-08-2023</w:t>
                     </w:r>
                   </w:p>
                 </w:sdtContent>
@@ -331,9 +331,11 @@
           <w:bCs w:val="0"/>
           <w:caps w:val="0"/>
           <w:noProof/>
+          <w:kern w:val="2"/>
           <w:sz w:val="22"/>
           <w:szCs w:val="22"/>
           <w:lang w:val="da-DK" w:eastAsia="da-DK"/>
+          <w14:ligatures w14:val="standardContextual"/>
         </w:rPr>
       </w:pPr>
       <w:r>
@@ -346,7 +348,7 @@
       <w:r>
         <w:fldChar w:fldCharType="separate"/>
       </w:r>
-      <w:hyperlink w:anchor="_Toc111979234" w:history="1">
+      <w:hyperlink w:anchor="_Toc143454547" w:history="1">
         <w:r>
           <w:rPr>
             <w:rStyle w:val="Hyperlink"/>
@@ -373,7 +375,7 @@
             <w:noProof/>
             <w:webHidden/>
           </w:rPr>
-          <w:instrText xml:space="preserve"> PAGEREF _Toc111979234 \h </w:instrText>
+          <w:instrText xml:space="preserve"> PAGEREF _Toc143454547 \h </w:instrText>
         </w:r>
         <w:r>
           <w:rPr>
@@ -416,12 +418,14 @@
           <w:bCs w:val="0"/>
           <w:caps w:val="0"/>
           <w:noProof/>
+          <w:kern w:val="2"/>
           <w:sz w:val="22"/>
           <w:szCs w:val="22"/>
           <w:lang w:val="da-DK" w:eastAsia="da-DK"/>
-        </w:rPr>
-      </w:pPr>
-      <w:hyperlink w:anchor="_Toc111979235" w:history="1">
+          <w14:ligatures w14:val="standardContextual"/>
+        </w:rPr>
+      </w:pPr>
+      <w:hyperlink w:anchor="_Toc143454548" w:history="1">
         <w:r>
           <w:rPr>
             <w:rStyle w:val="Hyperlink"/>
@@ -448,7 +452,7 @@
             <w:noProof/>
             <w:webHidden/>
           </w:rPr>
-          <w:instrText xml:space="preserve"> PAGEREF _Toc111979235 \h </w:instrText>
+          <w:instrText xml:space="preserve"> PAGEREF _Toc143454548 \h </w:instrText>
         </w:r>
         <w:r>
           <w:rPr>
@@ -491,12 +495,14 @@
           <w:bCs w:val="0"/>
           <w:caps w:val="0"/>
           <w:noProof/>
+          <w:kern w:val="2"/>
           <w:sz w:val="22"/>
           <w:szCs w:val="22"/>
           <w:lang w:val="da-DK" w:eastAsia="da-DK"/>
-        </w:rPr>
-      </w:pPr>
-      <w:hyperlink w:anchor="_Toc111979236" w:history="1">
+          <w14:ligatures w14:val="standardContextual"/>
+        </w:rPr>
+      </w:pPr>
+      <w:hyperlink w:anchor="_Toc143454549" w:history="1">
         <w:r>
           <w:rPr>
             <w:rStyle w:val="Hyperlink"/>
@@ -523,7 +529,7 @@
             <w:noProof/>
             <w:webHidden/>
           </w:rPr>
-          <w:instrText xml:space="preserve"> PAGEREF _Toc111979236 \h </w:instrText>
+          <w:instrText xml:space="preserve"> PAGEREF _Toc143454549 \h </w:instrText>
         </w:r>
         <w:r>
           <w:rPr>
@@ -560,12 +566,14 @@
         <w:rPr>
           <w:rFonts w:eastAsiaTheme="minorEastAsia" w:cstheme="minorBidi"/>
           <w:bCs w:val="0"/>
+          <w:kern w:val="2"/>
           <w:sz w:val="22"/>
           <w:szCs w:val="22"/>
           <w:lang w:val="da-DK" w:eastAsia="da-DK"/>
-        </w:rPr>
-      </w:pPr>
-      <w:hyperlink w:anchor="_Toc111979237" w:history="1">
+          <w14:ligatures w14:val="standardContextual"/>
+        </w:rPr>
+      </w:pPr>
+      <w:hyperlink w:anchor="_Toc143454550" w:history="1">
         <w:r>
           <w:rPr>
             <w:rStyle w:val="Hyperlink"/>
@@ -588,7 +596,7 @@
           <w:rPr>
             <w:webHidden/>
           </w:rPr>
-          <w:instrText xml:space="preserve"> PAGEREF _Toc111979237 \h </w:instrText>
+          <w:instrText xml:space="preserve"> PAGEREF _Toc143454550 \h </w:instrText>
         </w:r>
         <w:r>
           <w:rPr>
@@ -621,12 +629,14 @@
         <w:rPr>
           <w:rFonts w:eastAsiaTheme="minorEastAsia" w:cstheme="minorBidi"/>
           <w:bCs w:val="0"/>
+          <w:kern w:val="2"/>
           <w:sz w:val="22"/>
           <w:szCs w:val="22"/>
           <w:lang w:val="da-DK" w:eastAsia="da-DK"/>
-        </w:rPr>
-      </w:pPr>
-      <w:hyperlink w:anchor="_Toc111979238" w:history="1">
+          <w14:ligatures w14:val="standardContextual"/>
+        </w:rPr>
+      </w:pPr>
+      <w:hyperlink w:anchor="_Toc143454551" w:history="1">
         <w:r>
           <w:rPr>
             <w:rStyle w:val="Hyperlink"/>
@@ -649,7 +659,7 @@
           <w:rPr>
             <w:webHidden/>
           </w:rPr>
-          <w:instrText xml:space="preserve"> PAGEREF _Toc111979238 \h </w:instrText>
+          <w:instrText xml:space="preserve"> PAGEREF _Toc143454551 \h </w:instrText>
         </w:r>
         <w:r>
           <w:rPr>
@@ -682,12 +692,14 @@
         <w:rPr>
           <w:rFonts w:eastAsiaTheme="minorEastAsia" w:cstheme="minorBidi"/>
           <w:bCs w:val="0"/>
+          <w:kern w:val="2"/>
           <w:sz w:val="22"/>
           <w:szCs w:val="22"/>
           <w:lang w:val="da-DK" w:eastAsia="da-DK"/>
-        </w:rPr>
-      </w:pPr>
-      <w:hyperlink w:anchor="_Toc111979239" w:history="1">
+          <w14:ligatures w14:val="standardContextual"/>
+        </w:rPr>
+      </w:pPr>
+      <w:hyperlink w:anchor="_Toc143454552" w:history="1">
         <w:r>
           <w:rPr>
             <w:rStyle w:val="Hyperlink"/>
@@ -710,7 +722,7 @@
           <w:rPr>
             <w:webHidden/>
           </w:rPr>
-          <w:instrText xml:space="preserve"> PAGEREF _Toc111979239 \h </w:instrText>
+          <w:instrText xml:space="preserve"> PAGEREF _Toc143454552 \h </w:instrText>
         </w:r>
         <w:r>
           <w:rPr>
@@ -743,12 +755,14 @@
         <w:rPr>
           <w:rFonts w:eastAsiaTheme="minorEastAsia" w:cstheme="minorBidi"/>
           <w:bCs w:val="0"/>
+          <w:kern w:val="2"/>
           <w:sz w:val="22"/>
           <w:szCs w:val="22"/>
           <w:lang w:val="da-DK" w:eastAsia="da-DK"/>
-        </w:rPr>
-      </w:pPr>
-      <w:hyperlink w:anchor="_Toc111979240" w:history="1">
+          <w14:ligatures w14:val="standardContextual"/>
+        </w:rPr>
+      </w:pPr>
+      <w:hyperlink w:anchor="_Toc143454553" w:history="1">
         <w:r>
           <w:rPr>
             <w:rStyle w:val="Hyperlink"/>
@@ -771,7 +785,7 @@
           <w:rPr>
             <w:webHidden/>
           </w:rPr>
-          <w:instrText xml:space="preserve"> PAGEREF _Toc111979240 \h </w:instrText>
+          <w:instrText xml:space="preserve"> PAGEREF _Toc143454553 \h </w:instrText>
         </w:r>
         <w:r>
           <w:rPr>
@@ -804,12 +818,14 @@
         <w:rPr>
           <w:rFonts w:eastAsiaTheme="minorEastAsia" w:cstheme="minorBidi"/>
           <w:bCs w:val="0"/>
+          <w:kern w:val="2"/>
           <w:sz w:val="22"/>
           <w:szCs w:val="22"/>
           <w:lang w:val="da-DK" w:eastAsia="da-DK"/>
-        </w:rPr>
-      </w:pPr>
-      <w:hyperlink w:anchor="_Toc111979241" w:history="1">
+          <w14:ligatures w14:val="standardContextual"/>
+        </w:rPr>
+      </w:pPr>
+      <w:hyperlink w:anchor="_Toc143454554" w:history="1">
         <w:r>
           <w:rPr>
             <w:rStyle w:val="Hyperlink"/>
@@ -832,7 +848,7 @@
           <w:rPr>
             <w:webHidden/>
           </w:rPr>
-          <w:instrText xml:space="preserve"> PAGEREF _Toc111979241 \h </w:instrText>
+          <w:instrText xml:space="preserve"> PAGEREF _Toc143454554 \h </w:instrText>
         </w:r>
         <w:r>
           <w:rPr>
@@ -865,12 +881,14 @@
         <w:rPr>
           <w:rFonts w:eastAsiaTheme="minorEastAsia" w:cstheme="minorBidi"/>
           <w:bCs w:val="0"/>
+          <w:kern w:val="2"/>
           <w:sz w:val="22"/>
           <w:szCs w:val="22"/>
           <w:lang w:val="da-DK" w:eastAsia="da-DK"/>
-        </w:rPr>
-      </w:pPr>
-      <w:hyperlink w:anchor="_Toc111979242" w:history="1">
+          <w14:ligatures w14:val="standardContextual"/>
+        </w:rPr>
+      </w:pPr>
+      <w:hyperlink w:anchor="_Toc143454555" w:history="1">
         <w:r>
           <w:rPr>
             <w:rStyle w:val="Hyperlink"/>
@@ -893,7 +911,7 @@
           <w:rPr>
             <w:webHidden/>
           </w:rPr>
-          <w:instrText xml:space="preserve"> PAGEREF _Toc111979242 \h </w:instrText>
+          <w:instrText xml:space="preserve"> PAGEREF _Toc143454555 \h </w:instrText>
         </w:r>
         <w:r>
           <w:rPr>
@@ -932,12 +950,14 @@
           <w:bCs w:val="0"/>
           <w:caps w:val="0"/>
           <w:noProof/>
+          <w:kern w:val="2"/>
           <w:sz w:val="22"/>
           <w:szCs w:val="22"/>
           <w:lang w:val="da-DK" w:eastAsia="da-DK"/>
-        </w:rPr>
-      </w:pPr>
-      <w:hyperlink w:anchor="_Toc111979243" w:history="1">
+          <w14:ligatures w14:val="standardContextual"/>
+        </w:rPr>
+      </w:pPr>
+      <w:hyperlink w:anchor="_Toc143454556" w:history="1">
         <w:r>
           <w:rPr>
             <w:rStyle w:val="Hyperlink"/>
@@ -964,7 +984,7 @@
             <w:noProof/>
             <w:webHidden/>
           </w:rPr>
-          <w:instrText xml:space="preserve"> PAGEREF _Toc111979243 \h </w:instrText>
+          <w:instrText xml:space="preserve"> PAGEREF _Toc143454556 \h </w:instrText>
         </w:r>
         <w:r>
           <w:rPr>
@@ -1001,12 +1021,14 @@
         <w:rPr>
           <w:rFonts w:eastAsiaTheme="minorEastAsia" w:cstheme="minorBidi"/>
           <w:bCs w:val="0"/>
+          <w:kern w:val="2"/>
           <w:sz w:val="22"/>
           <w:szCs w:val="22"/>
           <w:lang w:val="da-DK" w:eastAsia="da-DK"/>
-        </w:rPr>
-      </w:pPr>
-      <w:hyperlink w:anchor="_Toc111979244" w:history="1">
+          <w14:ligatures w14:val="standardContextual"/>
+        </w:rPr>
+      </w:pPr>
+      <w:hyperlink w:anchor="_Toc143454557" w:history="1">
         <w:r>
           <w:rPr>
             <w:rStyle w:val="Hyperlink"/>
@@ -1029,7 +1051,7 @@
           <w:rPr>
             <w:webHidden/>
           </w:rPr>
-          <w:instrText xml:space="preserve"> PAGEREF _Toc111979244 \h </w:instrText>
+          <w:instrText xml:space="preserve"> PAGEREF _Toc143454557 \h </w:instrText>
         </w:r>
         <w:r>
           <w:rPr>
@@ -1062,12 +1084,14 @@
         <w:rPr>
           <w:rFonts w:eastAsiaTheme="minorEastAsia" w:cstheme="minorBidi"/>
           <w:bCs w:val="0"/>
+          <w:kern w:val="2"/>
           <w:sz w:val="22"/>
           <w:szCs w:val="22"/>
           <w:lang w:val="da-DK" w:eastAsia="da-DK"/>
-        </w:rPr>
-      </w:pPr>
-      <w:hyperlink w:anchor="_Toc111979245" w:history="1">
+          <w14:ligatures w14:val="standardContextual"/>
+        </w:rPr>
+      </w:pPr>
+      <w:hyperlink w:anchor="_Toc143454558" w:history="1">
         <w:r>
           <w:rPr>
             <w:rStyle w:val="Hyperlink"/>
@@ -1090,7 +1114,7 @@
           <w:rPr>
             <w:webHidden/>
           </w:rPr>
-          <w:instrText xml:space="preserve"> PAGEREF _Toc111979245 \h </w:instrText>
+          <w:instrText xml:space="preserve"> PAGEREF _Toc143454558 \h </w:instrText>
         </w:r>
         <w:r>
           <w:rPr>
@@ -1123,12 +1147,14 @@
         <w:rPr>
           <w:rFonts w:eastAsiaTheme="minorEastAsia" w:cstheme="minorBidi"/>
           <w:bCs w:val="0"/>
+          <w:kern w:val="2"/>
           <w:sz w:val="22"/>
           <w:szCs w:val="22"/>
           <w:lang w:val="da-DK" w:eastAsia="da-DK"/>
-        </w:rPr>
-      </w:pPr>
-      <w:hyperlink w:anchor="_Toc111979246" w:history="1">
+          <w14:ligatures w14:val="standardContextual"/>
+        </w:rPr>
+      </w:pPr>
+      <w:hyperlink w:anchor="_Toc143454559" w:history="1">
         <w:r>
           <w:rPr>
             <w:rStyle w:val="Hyperlink"/>
@@ -1151,7 +1177,7 @@
           <w:rPr>
             <w:webHidden/>
           </w:rPr>
-          <w:instrText xml:space="preserve"> PAGEREF _Toc111979246 \h </w:instrText>
+          <w:instrText xml:space="preserve"> PAGEREF _Toc143454559 \h </w:instrText>
         </w:r>
         <w:r>
           <w:rPr>
@@ -1184,12 +1210,14 @@
         <w:rPr>
           <w:rFonts w:eastAsiaTheme="minorEastAsia" w:cstheme="minorBidi"/>
           <w:bCs w:val="0"/>
+          <w:kern w:val="2"/>
           <w:sz w:val="22"/>
           <w:szCs w:val="22"/>
           <w:lang w:val="da-DK" w:eastAsia="da-DK"/>
-        </w:rPr>
-      </w:pPr>
-      <w:hyperlink w:anchor="_Toc111979247" w:history="1">
+          <w14:ligatures w14:val="standardContextual"/>
+        </w:rPr>
+      </w:pPr>
+      <w:hyperlink w:anchor="_Toc143454560" w:history="1">
         <w:r>
           <w:rPr>
             <w:rStyle w:val="Hyperlink"/>
@@ -1212,7 +1240,7 @@
           <w:rPr>
             <w:webHidden/>
           </w:rPr>
-          <w:instrText xml:space="preserve"> PAGEREF _Toc111979247 \h </w:instrText>
+          <w:instrText xml:space="preserve"> PAGEREF _Toc143454560 \h </w:instrText>
         </w:r>
         <w:r>
           <w:rPr>
@@ -1245,12 +1273,14 @@
         <w:rPr>
           <w:rFonts w:eastAsiaTheme="minorEastAsia" w:cstheme="minorBidi"/>
           <w:bCs w:val="0"/>
+          <w:kern w:val="2"/>
           <w:sz w:val="22"/>
           <w:szCs w:val="22"/>
           <w:lang w:val="da-DK" w:eastAsia="da-DK"/>
-        </w:rPr>
-      </w:pPr>
-      <w:hyperlink w:anchor="_Toc111979248" w:history="1">
+          <w14:ligatures w14:val="standardContextual"/>
+        </w:rPr>
+      </w:pPr>
+      <w:hyperlink w:anchor="_Toc143454561" w:history="1">
         <w:r>
           <w:rPr>
             <w:rStyle w:val="Hyperlink"/>
@@ -1273,7 +1303,7 @@
           <w:rPr>
             <w:webHidden/>
           </w:rPr>
-          <w:instrText xml:space="preserve"> PAGEREF _Toc111979248 \h </w:instrText>
+          <w:instrText xml:space="preserve"> PAGEREF _Toc143454561 \h </w:instrText>
         </w:r>
         <w:r>
           <w:rPr>
@@ -1312,12 +1342,14 @@
           <w:bCs w:val="0"/>
           <w:caps w:val="0"/>
           <w:noProof/>
+          <w:kern w:val="2"/>
           <w:sz w:val="22"/>
           <w:szCs w:val="22"/>
           <w:lang w:val="da-DK" w:eastAsia="da-DK"/>
-        </w:rPr>
-      </w:pPr>
-      <w:hyperlink w:anchor="_Toc111979249" w:history="1">
+          <w14:ligatures w14:val="standardContextual"/>
+        </w:rPr>
+      </w:pPr>
+      <w:hyperlink w:anchor="_Toc143454562" w:history="1">
         <w:r>
           <w:rPr>
             <w:rStyle w:val="Hyperlink"/>
@@ -1344,7 +1376,7 @@
             <w:noProof/>
             <w:webHidden/>
           </w:rPr>
-          <w:instrText xml:space="preserve"> PAGEREF _Toc111979249 \h </w:instrText>
+          <w:instrText xml:space="preserve"> PAGEREF _Toc143454562 \h </w:instrText>
         </w:r>
         <w:r>
           <w:rPr>
@@ -1381,12 +1413,14 @@
         <w:rPr>
           <w:rFonts w:eastAsiaTheme="minorEastAsia" w:cstheme="minorBidi"/>
           <w:bCs w:val="0"/>
+          <w:kern w:val="2"/>
           <w:sz w:val="22"/>
           <w:szCs w:val="22"/>
           <w:lang w:val="da-DK" w:eastAsia="da-DK"/>
-        </w:rPr>
-      </w:pPr>
-      <w:hyperlink w:anchor="_Toc111979250" w:history="1">
+          <w14:ligatures w14:val="standardContextual"/>
+        </w:rPr>
+      </w:pPr>
+      <w:hyperlink w:anchor="_Toc143454563" w:history="1">
         <w:r>
           <w:rPr>
             <w:rStyle w:val="Hyperlink"/>
@@ -1409,7 +1443,7 @@
           <w:rPr>
             <w:webHidden/>
           </w:rPr>
-          <w:instrText xml:space="preserve"> PAGEREF _Toc111979250 \h </w:instrText>
+          <w:instrText xml:space="preserve"> PAGEREF _Toc143454563 \h </w:instrText>
         </w:r>
         <w:r>
           <w:rPr>
@@ -1448,7 +1482,7 @@
       <w:pPr>
         <w:pStyle w:val="Overskrift1"/>
       </w:pPr>
-      <w:bookmarkStart w:id="1" w:name="_Toc111979234"/>
+      <w:bookmarkStart w:id="1" w:name="_Toc143454547"/>
       <w:r>
         <w:lastRenderedPageBreak/>
         <w:t>Introduction</w:t>
@@ -1498,7 +1532,7 @@
       <w:pPr>
         <w:pStyle w:val="Overskrift1"/>
       </w:pPr>
-      <w:bookmarkStart w:id="2" w:name="_Toc111979235"/>
+      <w:bookmarkStart w:id="2" w:name="_Toc143454548"/>
       <w:r>
         <w:lastRenderedPageBreak/>
         <w:t>The Programming Process</w:t>
@@ -10533,6 +10567,12 @@
         <w:softHyphen/>
       </w:r>
       <w:r>
+        <w:rPr>
+          <w:spacing w:val="-1"/>
+        </w:rPr>
+        <w:softHyphen/>
+      </w:r>
+      <w:r>
         <w:t>p</w:t>
       </w:r>
       <w:r>
@@ -11102,7 +11142,7 @@
         <w:pStyle w:val="Overskrift1"/>
         <w:ind w:left="0"/>
       </w:pPr>
-      <w:bookmarkStart w:id="3" w:name="_Toc111979236"/>
+      <w:bookmarkStart w:id="3" w:name="_Toc143454549"/>
       <w:r>
         <w:t>Software Tools</w:t>
       </w:r>
@@ -11274,7 +11314,19 @@
         <w:rPr>
           <w:spacing w:val="-1"/>
         </w:rPr>
-        <w:t>Some of these features are somewhat fluffy (what does e.g. “high quality” mean in relation to C# code…?), but we will try to be more specific later in the notes.</w:t>
+        <w:t xml:space="preserve">Some of these features are somewhat </w:t>
+      </w:r>
+      <w:r>
+        <w:rPr>
+          <w:spacing w:val="-1"/>
+        </w:rPr>
+        <w:t>weakly defined</w:t>
+      </w:r>
+      <w:r>
+        <w:rPr>
+          <w:spacing w:val="-1"/>
+        </w:rPr>
+        <w:t xml:space="preserve"> (what does e.g. “high quality” mean in relation to C# code…?), but we will try to be more specific later in the notes.</w:t>
       </w:r>
     </w:p>
     <w:p>
@@ -11291,7 +11343,7 @@
         <w:ind w:left="0"/>
       </w:pPr>
       <w:bookmarkStart w:id="4" w:name="_Toc510548810"/>
-      <w:bookmarkStart w:id="5" w:name="_Toc111979237"/>
+      <w:bookmarkStart w:id="5" w:name="_Toc143454550"/>
       <w:r>
         <w:t>Microsoft Visual Studio - overview</w:t>
       </w:r>
@@ -11742,7 +11794,7 @@
         <w:ind w:left="0"/>
       </w:pPr>
       <w:bookmarkStart w:id="6" w:name="_Toc510548811"/>
-      <w:bookmarkStart w:id="7" w:name="_Toc111979238"/>
+      <w:bookmarkStart w:id="7" w:name="_Toc143454551"/>
       <w:r>
         <w:t>Tools, extensions and packages - overview</w:t>
       </w:r>
@@ -11824,7 +11876,7 @@
         <w:ind w:left="0"/>
       </w:pPr>
       <w:bookmarkStart w:id="8" w:name="_Toc510548812"/>
-      <w:bookmarkStart w:id="9" w:name="_Toc111979239"/>
+      <w:bookmarkStart w:id="9" w:name="_Toc143454552"/>
       <w:r>
         <w:t>Tools (workloads)</w:t>
       </w:r>
@@ -11956,7 +12008,7 @@
         <w:ind w:left="0"/>
       </w:pPr>
       <w:bookmarkStart w:id="10" w:name="_Toc510548813"/>
-      <w:bookmarkStart w:id="11" w:name="_Toc111979240"/>
+      <w:bookmarkStart w:id="11" w:name="_Toc143454553"/>
       <w:r>
         <w:t>Extensions</w:t>
       </w:r>
@@ -12056,7 +12108,7 @@
         <w:ind w:left="0"/>
       </w:pPr>
       <w:bookmarkStart w:id="12" w:name="_Toc510548814"/>
-      <w:bookmarkStart w:id="13" w:name="_Toc111979241"/>
+      <w:bookmarkStart w:id="13" w:name="_Toc143454554"/>
       <w:r>
         <w:t>NuGet packages</w:t>
       </w:r>
@@ -12088,7 +12140,13 @@
         <w:t>not</w:t>
       </w:r>
       <w:r>
-        <w:t xml:space="preserve"> something that relates to a specific development project, but rather to Visual Studio seen as a tool. Suppose now that a third-party developer has come up with a nice piece of software – maybe some very efficient algorithms for data encryption – and wish to make this software available to other developers. This can be done in the form of a </w:t>
+        <w:t xml:space="preserve"> something that relates to a specific development project, but rather to Visual Studio seen as a tool. Suppose now that a third-party developer has come up with a nice piece of software – maybe some very efficient algorithms for data encryption – and wish to make this software available to other developers. This can be done in the form of a</w:t>
+      </w:r>
+      <w:r>
+        <w:t xml:space="preserve"> so-called</w:t>
+      </w:r>
+      <w:r>
+        <w:t xml:space="preserve"> </w:t>
       </w:r>
       <w:r>
         <w:rPr>
@@ -12149,7 +12207,7 @@
         <w:ind w:left="0"/>
       </w:pPr>
       <w:bookmarkStart w:id="14" w:name="_Toc510548815"/>
-      <w:bookmarkStart w:id="15" w:name="_Toc111979242"/>
+      <w:bookmarkStart w:id="15" w:name="_Toc143454555"/>
       <w:r>
         <w:t>What should I install?</w:t>
       </w:r>
@@ -12487,7 +12545,13 @@
         </w:numPr>
       </w:pPr>
       <w:r>
-        <w:t>.NET Desktop development</w:t>
+        <w:t xml:space="preserve">.NET </w:t>
+      </w:r>
+      <w:r>
+        <w:t>d</w:t>
+      </w:r>
+      <w:r>
+        <w:t>esktop development</w:t>
       </w:r>
     </w:p>
     <w:p>
@@ -12558,6 +12622,15 @@
       <w:r>
         <w:t>.</w:t>
       </w:r>
+      <w:r>
+        <w:t xml:space="preserve"> Also note that the content of a specific workload may change over time, so the details you see for e.g. the .NET desktop development workload may differ </w:t>
+      </w:r>
+      <w:r>
+        <w:t xml:space="preserve">from </w:t>
+      </w:r>
+      <w:r>
+        <w:t>what you see in the image above.</w:t>
+      </w:r>
     </w:p>
     <w:p>
       <w:pPr>
@@ -12621,7 +12694,7 @@
       <w:pPr>
         <w:pStyle w:val="Overskrift1"/>
       </w:pPr>
-      <w:bookmarkStart w:id="17" w:name="_Toc111979243"/>
+      <w:bookmarkStart w:id="17" w:name="_Toc143454556"/>
       <w:r>
         <w:lastRenderedPageBreak/>
         <w:t xml:space="preserve">Code </w:t>
@@ -12645,7 +12718,17 @@
         <w:pStyle w:val="Brdtekst"/>
       </w:pPr>
       <w:r>
-        <w:t xml:space="preserve">We should now be up-and-running with Visual Studio. We will now try to open a (very small) </w:t>
+        <w:t xml:space="preserve">We should now be </w:t>
+      </w:r>
+      <w:r>
+        <w:rPr>
+          <w:i/>
+          <w:iCs/>
+        </w:rPr>
+        <w:t>up-and-running</w:t>
+      </w:r>
+      <w:r>
+        <w:t xml:space="preserve"> with Visual Studio. We will now try to open a (very small) </w:t>
       </w:r>
       <w:r>
         <w:t>body</w:t>
@@ -12691,7 +12774,7 @@
         <w:pStyle w:val="Overskrift2"/>
       </w:pPr>
       <w:bookmarkStart w:id="18" w:name="_Toc510548819"/>
-      <w:bookmarkStart w:id="19" w:name="_Toc111979244"/>
+      <w:bookmarkStart w:id="19" w:name="_Toc143454557"/>
       <w:r>
         <w:t>Loading code into Visual Studio</w:t>
       </w:r>
@@ -12781,10 +12864,10 @@
           <w:noProof/>
         </w:rPr>
         <w:drawing>
-          <wp:inline distT="0" distB="0" distL="0" distR="0" wp14:anchorId="42C72160" wp14:editId="7F7FA127">
-            <wp:extent cx="6189345" cy="3487420"/>
-            <wp:effectExtent l="0" t="0" r="1905" b="0"/>
-            <wp:docPr id="17" name="Billede 17"/>
+          <wp:inline distT="0" distB="0" distL="0" distR="0" wp14:anchorId="17F22377" wp14:editId="35C9CAB9">
+            <wp:extent cx="5177375" cy="3636433"/>
+            <wp:effectExtent l="0" t="0" r="4445" b="2540"/>
+            <wp:docPr id="484506471" name="Billede 1" descr="Et billede, der indeholder tekst, skærmbillede, software, Multimediesoftware"/>
             <wp:cNvGraphicFramePr>
               <a:graphicFrameLocks xmlns:a="http://schemas.openxmlformats.org/drawingml/2006/main" noChangeAspect="1"/>
             </wp:cNvGraphicFramePr>
@@ -12792,7 +12875,7 @@
               <a:graphicData uri="http://schemas.openxmlformats.org/drawingml/2006/picture">
                 <pic:pic xmlns:pic="http://schemas.openxmlformats.org/drawingml/2006/picture">
                   <pic:nvPicPr>
-                    <pic:cNvPr id="1" name=""/>
+                    <pic:cNvPr id="484506471" name="Billede 1" descr="Et billede, der indeholder tekst, skærmbillede, software, Multimediesoftware"/>
                     <pic:cNvPicPr/>
                   </pic:nvPicPr>
                   <pic:blipFill>
@@ -12804,7 +12887,7 @@
                   <pic:spPr>
                     <a:xfrm>
                       <a:off x="0" y="0"/>
-                      <a:ext cx="6189345" cy="3487420"/>
+                      <a:ext cx="5178545" cy="3637255"/>
                     </a:xfrm>
                     <a:prstGeom prst="rect">
                       <a:avLst/>
@@ -12866,10 +12949,10 @@
         </w:rPr>
         <w:lastRenderedPageBreak/>
         <w:drawing>
-          <wp:inline distT="0" distB="0" distL="0" distR="0" wp14:anchorId="38E9B460" wp14:editId="2F1A3E46">
-            <wp:extent cx="4056444" cy="1866122"/>
-            <wp:effectExtent l="0" t="0" r="1270" b="1270"/>
-            <wp:docPr id="6" name="Billede 6" descr="Et billede, der indeholder tekst&#10;&#10;Automatisk genereret beskrivelse"/>
+          <wp:inline distT="0" distB="0" distL="0" distR="0" wp14:anchorId="37893397" wp14:editId="2B36A0A7">
+            <wp:extent cx="5121972" cy="1816100"/>
+            <wp:effectExtent l="0" t="0" r="2540" b="0"/>
+            <wp:docPr id="1499818404" name="Billede 1" descr="Et billede, der indeholder tekst, software, Computerikon, Font/skrifttype&#10;&#10;Automatisk genereret beskrivelse"/>
             <wp:cNvGraphicFramePr>
               <a:graphicFrameLocks xmlns:a="http://schemas.openxmlformats.org/drawingml/2006/main" noChangeAspect="1"/>
             </wp:cNvGraphicFramePr>
@@ -12877,7 +12960,7 @@
               <a:graphicData uri="http://schemas.openxmlformats.org/drawingml/2006/picture">
                 <pic:pic xmlns:pic="http://schemas.openxmlformats.org/drawingml/2006/picture">
                   <pic:nvPicPr>
-                    <pic:cNvPr id="6" name="Billede 6" descr="Et billede, der indeholder tekst&#10;&#10;Automatisk genereret beskrivelse"/>
+                    <pic:cNvPr id="1499818404" name="Billede 1" descr="Et billede, der indeholder tekst, software, Computerikon, Font/skrifttype&#10;&#10;Automatisk genereret beskrivelse"/>
                     <pic:cNvPicPr/>
                   </pic:nvPicPr>
                   <pic:blipFill>
@@ -12889,7 +12972,7 @@
                   <pic:spPr>
                     <a:xfrm>
                       <a:off x="0" y="0"/>
-                      <a:ext cx="4071486" cy="1873042"/>
+                      <a:ext cx="5174965" cy="1834890"/>
                     </a:xfrm>
                     <a:prstGeom prst="rect">
                       <a:avLst/>
@@ -12950,10 +13033,10 @@
           <w:noProof/>
         </w:rPr>
         <w:drawing>
-          <wp:inline distT="0" distB="0" distL="0" distR="0" wp14:anchorId="4712AF22" wp14:editId="0D5B7972">
-            <wp:extent cx="4131595" cy="1900695"/>
-            <wp:effectExtent l="0" t="0" r="2540" b="4445"/>
-            <wp:docPr id="7" name="Billede 7"/>
+          <wp:inline distT="0" distB="0" distL="0" distR="0" wp14:anchorId="6F0622C2" wp14:editId="337E42B9">
+            <wp:extent cx="5145848" cy="1824567"/>
+            <wp:effectExtent l="0" t="0" r="0" b="4445"/>
+            <wp:docPr id="1329117606" name="Billede 1" descr="Et billede, der indeholder tekst, software, Font/skrifttype, nummer/tal&#10;&#10;Automatisk genereret beskrivelse"/>
             <wp:cNvGraphicFramePr>
               <a:graphicFrameLocks xmlns:a="http://schemas.openxmlformats.org/drawingml/2006/main" noChangeAspect="1"/>
             </wp:cNvGraphicFramePr>
@@ -12961,7 +13044,7 @@
               <a:graphicData uri="http://schemas.openxmlformats.org/drawingml/2006/picture">
                 <pic:pic xmlns:pic="http://schemas.openxmlformats.org/drawingml/2006/picture">
                   <pic:nvPicPr>
-                    <pic:cNvPr id="1" name=""/>
+                    <pic:cNvPr id="1329117606" name="Billede 1" descr="Et billede, der indeholder tekst, software, Font/skrifttype, nummer/tal&#10;&#10;Automatisk genereret beskrivelse"/>
                     <pic:cNvPicPr/>
                   </pic:nvPicPr>
                   <pic:blipFill>
@@ -12973,7 +13056,7 @@
                   <pic:spPr>
                     <a:xfrm>
                       <a:off x="0" y="0"/>
-                      <a:ext cx="4151097" cy="1909667"/>
+                      <a:ext cx="5206244" cy="1845981"/>
                     </a:xfrm>
                     <a:prstGeom prst="rect">
                       <a:avLst/>
@@ -13057,10 +13140,10 @@
           <w:noProof/>
         </w:rPr>
         <w:drawing>
-          <wp:inline distT="0" distB="0" distL="0" distR="0" wp14:anchorId="6FD49B1D" wp14:editId="0D076BDD">
-            <wp:extent cx="5185790" cy="2243079"/>
-            <wp:effectExtent l="0" t="0" r="0" b="5080"/>
-            <wp:docPr id="14" name="Billede 14"/>
+          <wp:inline distT="0" distB="0" distL="0" distR="0" wp14:anchorId="6DD7DA50" wp14:editId="0F98E531">
+            <wp:extent cx="5504443" cy="1663700"/>
+            <wp:effectExtent l="0" t="0" r="1270" b="0"/>
+            <wp:docPr id="1011472864" name="Billede 1" descr="Et billede, der indeholder software, Multimediesoftware, tekst, Grafiksoftware&#10;&#10;Automatisk genereret beskrivelse"/>
             <wp:cNvGraphicFramePr>
               <a:graphicFrameLocks xmlns:a="http://schemas.openxmlformats.org/drawingml/2006/main" noChangeAspect="1"/>
             </wp:cNvGraphicFramePr>
@@ -13068,7 +13151,7 @@
               <a:graphicData uri="http://schemas.openxmlformats.org/drawingml/2006/picture">
                 <pic:pic xmlns:pic="http://schemas.openxmlformats.org/drawingml/2006/picture">
                   <pic:nvPicPr>
-                    <pic:cNvPr id="1" name=""/>
+                    <pic:cNvPr id="1011472864" name="Billede 1" descr="Et billede, der indeholder software, Multimediesoftware, tekst, Grafiksoftware&#10;&#10;Automatisk genereret beskrivelse"/>
                     <pic:cNvPicPr/>
                   </pic:nvPicPr>
                   <pic:blipFill>
@@ -13080,7 +13163,7 @@
                   <pic:spPr>
                     <a:xfrm>
                       <a:off x="0" y="0"/>
-                      <a:ext cx="5203744" cy="2250845"/>
+                      <a:ext cx="5598544" cy="1692142"/>
                     </a:xfrm>
                     <a:prstGeom prst="rect">
                       <a:avLst/>
@@ -13111,15 +13194,38 @@
           <w:rFonts w:cs="Calibri"/>
           <w:spacing w:val="-1"/>
         </w:rPr>
+        <w:t xml:space="preserve">If </w:t>
+      </w:r>
+      <w:r>
+        <w:rPr>
+          <w:rFonts w:cs="Calibri"/>
+          <w:spacing w:val="-1"/>
+        </w:rPr>
+        <w:t xml:space="preserve">Visual Studio doesn’t look exactly like this for you, don’t panic! First of all, some additional windows might be visible as well; they are not important now, so you can leave them </w:t>
+      </w:r>
+      <w:r>
+        <w:rPr>
+          <w:rFonts w:cs="Calibri"/>
+          <w:i/>
+          <w:iCs/>
+          <w:spacing w:val="-1"/>
+        </w:rPr>
+        <w:t>as-is</w:t>
+      </w:r>
+      <w:r>
+        <w:rPr>
+          <w:rFonts w:cs="Calibri"/>
+          <w:spacing w:val="-1"/>
+        </w:rPr>
+        <w:t xml:space="preserve">, or just close them. The only interesting window for now is the </w:t>
+      </w:r>
+      <w:r>
+        <w:rPr>
+          <w:rFonts w:cs="Calibri"/>
+          <w:spacing w:val="-1"/>
+        </w:rPr>
         <w:lastRenderedPageBreak/>
-        <w:t xml:space="preserve">If </w:t>
-      </w:r>
-      <w:r>
-        <w:rPr>
-          <w:rFonts w:cs="Calibri"/>
-          <w:spacing w:val="-1"/>
-        </w:rPr>
-        <w:t xml:space="preserve">Visual Studio doesn’t look exactly like this for you, don’t panic! First of all, some additional windows might be visible as well; they are not important now, so you can leave them as-is, or just close them. The only interesting window for now is the window with the title </w:t>
+        <w:t xml:space="preserve">window with the title </w:t>
       </w:r>
       <w:r>
         <w:rPr>
@@ -13278,7 +13384,7 @@
         <w:pStyle w:val="Overskrift2"/>
       </w:pPr>
       <w:bookmarkStart w:id="20" w:name="_Toc510548820"/>
-      <w:bookmarkStart w:id="21" w:name="_Toc111979245"/>
+      <w:bookmarkStart w:id="21" w:name="_Toc143454558"/>
       <w:r>
         <w:t xml:space="preserve">Code </w:t>
       </w:r>
@@ -13642,20 +13748,20 @@
       </w:r>
       <w:r>
         <w:softHyphen/>
-        <w:t xml:space="preserve">ject with the same name as the solution it is part of, but this is actually a quite common naming convention for small solutions that only </w:t>
+        <w:t>ject with the same name as the solution it is part of, but this is actually a quite common naming convention for small solutions that only contain a single project. It will be quite a while before we deal with solutions con</w:t>
+      </w:r>
+      <w:r>
+        <w:softHyphen/>
+      </w:r>
+      <w:r>
+        <w:t>taining more than one project.</w:t>
+      </w:r>
+      <w:r>
+        <w:t xml:space="preserve"> Also, it has in this simple case been chosen to have both the .sln file (defining the entire solution) AND the .csproj file (defining a single </w:t>
       </w:r>
       <w:r>
         <w:lastRenderedPageBreak/>
-        <w:t>contain a single project. It will be quite a while before we deal with solutions con</w:t>
-      </w:r>
-      <w:r>
-        <w:softHyphen/>
-      </w:r>
-      <w:r>
-        <w:t>taining more than one project.</w:t>
-      </w:r>
-      <w:r>
-        <w:t xml:space="preserve"> Also, it has in this simple case been chosen to have both the .sln file (defining the entire solution) AND the .csproj file (defining a single project) in the same folder. A alternative – which is definitely recommendable when working with multi-project solutions – is to </w:t>
+        <w:t xml:space="preserve">project) in the same folder. A alternative – which is definitely recommendable when working with multi-project solutions – is to </w:t>
       </w:r>
       <w:r>
         <w:t>have each project contained in sub-folders to the solution folder. The subfolder corresponding to a specific project will then usually have the same name as the project itself.</w:t>
@@ -13709,7 +13815,19 @@
         <w:pStyle w:val="Brdtekst"/>
       </w:pPr>
       <w:r>
-        <w:t>With this in place, we can make more sense of the content in the Solution Explorer window:</w:t>
+        <w:t xml:space="preserve">With this in place, we can make more sense of the content in the </w:t>
+      </w:r>
+      <w:r>
+        <w:rPr>
+          <w:b/>
+          <w:bCs/>
+          <w:i/>
+          <w:iCs/>
+        </w:rPr>
+        <w:t>Solution Explorer</w:t>
+      </w:r>
+      <w:r>
+        <w:t xml:space="preserve"> window:</w:t>
       </w:r>
     </w:p>
     <w:p>
@@ -13727,10 +13845,10 @@
           <w:noProof/>
         </w:rPr>
         <w:drawing>
-          <wp:inline distT="0" distB="0" distL="0" distR="0" wp14:anchorId="104BCE92" wp14:editId="4740790D">
-            <wp:extent cx="3657600" cy="2390775"/>
-            <wp:effectExtent l="0" t="0" r="0" b="9525"/>
-            <wp:docPr id="1" name="Billede 1" descr="Et billede, der indeholder tekst&#10;&#10;Automatisk genereret beskrivelse"/>
+          <wp:inline distT="0" distB="0" distL="0" distR="0" wp14:anchorId="4C07FE2A" wp14:editId="56DE831A">
+            <wp:extent cx="4107201" cy="1917700"/>
+            <wp:effectExtent l="0" t="0" r="7620" b="6350"/>
+            <wp:docPr id="300898404" name="Billede 1" descr="Et billede, der indeholder tekst, skærmbillede, software, Multimediesoftware&#10;&#10;Automatisk genereret beskrivelse"/>
             <wp:cNvGraphicFramePr>
               <a:graphicFrameLocks xmlns:a="http://schemas.openxmlformats.org/drawingml/2006/main" noChangeAspect="1"/>
             </wp:cNvGraphicFramePr>
@@ -13738,7 +13856,7 @@
               <a:graphicData uri="http://schemas.openxmlformats.org/drawingml/2006/picture">
                 <pic:pic xmlns:pic="http://schemas.openxmlformats.org/drawingml/2006/picture">
                   <pic:nvPicPr>
-                    <pic:cNvPr id="1" name="Billede 1" descr="Et billede, der indeholder tekst&#10;&#10;Automatisk genereret beskrivelse"/>
+                    <pic:cNvPr id="300898404" name="Billede 1" descr="Et billede, der indeholder tekst, skærmbillede, software, Multimediesoftware&#10;&#10;Automatisk genereret beskrivelse"/>
                     <pic:cNvPicPr/>
                   </pic:nvPicPr>
                   <pic:blipFill>
@@ -13750,7 +13868,7 @@
                   <pic:spPr>
                     <a:xfrm>
                       <a:off x="0" y="0"/>
-                      <a:ext cx="3657600" cy="2390775"/>
+                      <a:ext cx="4142828" cy="1934335"/>
                     </a:xfrm>
                     <a:prstGeom prst="rect">
                       <a:avLst/>
@@ -13766,12 +13884,18 @@
     <w:p>
       <w:pPr>
         <w:pStyle w:val="Brdtekst"/>
+        <w:jc w:val="center"/>
       </w:pPr>
     </w:p>
     <w:p>
       <w:pPr>
         <w:pStyle w:val="Brdtekst"/>
       </w:pPr>
+    </w:p>
+    <w:p>
+      <w:pPr>
+        <w:pStyle w:val="Brdtekst"/>
+      </w:pPr>
       <w:r>
         <w:t xml:space="preserve">This should be read as “Visual Studio has now loaded the solution named </w:t>
       </w:r>
@@ -13809,7 +13933,10 @@
         <w:pStyle w:val="Brdtekst"/>
       </w:pPr>
       <w:r>
-        <w:t>What’s does the C# project then contain? Seemingly two elements.</w:t>
+        <w:t>What’s does the C# project then contain? Seemingly two elements</w:t>
+      </w:r>
+      <w:r>
+        <w:t>:</w:t>
       </w:r>
     </w:p>
     <w:p>
@@ -13867,7 +13994,6 @@
         <w:pStyle w:val="Brdtekst"/>
       </w:pPr>
       <w:r>
-        <w:lastRenderedPageBreak/>
         <w:t xml:space="preserve"> </w:t>
       </w:r>
     </w:p>
@@ -13917,6 +14043,7 @@
         <w:pStyle w:val="Brdtekst"/>
       </w:pPr>
       <w:r>
+        <w:lastRenderedPageBreak/>
         <w:t xml:space="preserve">What </w:t>
       </w:r>
       <w:r>
@@ -15009,10 +15136,10 @@
           <w:noProof/>
         </w:rPr>
         <w:drawing>
-          <wp:inline distT="0" distB="0" distL="0" distR="0" wp14:anchorId="6C88CE0E" wp14:editId="110C81D3">
-            <wp:extent cx="5992418" cy="738985"/>
-            <wp:effectExtent l="0" t="0" r="0" b="4445"/>
-            <wp:docPr id="10" name="Billede 10"/>
+          <wp:inline distT="0" distB="0" distL="0" distR="0" wp14:anchorId="7D0C912A" wp14:editId="635D00FC">
+            <wp:extent cx="6189345" cy="882650"/>
+            <wp:effectExtent l="0" t="0" r="1905" b="0"/>
+            <wp:docPr id="1720323491" name="Billede 1" descr="Et billede, der indeholder tekst, Font/skrifttype, skærmbillede&#10;&#10;Automatisk genereret beskrivelse"/>
             <wp:cNvGraphicFramePr>
               <a:graphicFrameLocks xmlns:a="http://schemas.openxmlformats.org/drawingml/2006/main" noChangeAspect="1"/>
             </wp:cNvGraphicFramePr>
@@ -15020,7 +15147,7 @@
               <a:graphicData uri="http://schemas.openxmlformats.org/drawingml/2006/picture">
                 <pic:pic xmlns:pic="http://schemas.openxmlformats.org/drawingml/2006/picture">
                   <pic:nvPicPr>
-                    <pic:cNvPr id="1" name=""/>
+                    <pic:cNvPr id="1720323491" name="Billede 1" descr="Et billede, der indeholder tekst, Font/skrifttype, skærmbillede&#10;&#10;Automatisk genereret beskrivelse"/>
                     <pic:cNvPicPr/>
                   </pic:nvPicPr>
                   <pic:blipFill>
@@ -15032,7 +15159,7 @@
                   <pic:spPr>
                     <a:xfrm>
                       <a:off x="0" y="0"/>
-                      <a:ext cx="6093270" cy="751422"/>
+                      <a:ext cx="6189345" cy="882650"/>
                     </a:xfrm>
                     <a:prstGeom prst="rect">
                       <a:avLst/>
@@ -15175,7 +15302,7 @@
         <w:ind w:left="0"/>
       </w:pPr>
       <w:bookmarkStart w:id="22" w:name="_Toc510548821"/>
-      <w:bookmarkStart w:id="23" w:name="_Toc111979246"/>
+      <w:bookmarkStart w:id="23" w:name="_Toc143454559"/>
       <w:r>
         <w:t>Statements and Syntax</w:t>
       </w:r>
@@ -16108,7 +16235,7 @@
         <w:pStyle w:val="Overskrift2"/>
         <w:ind w:left="0"/>
       </w:pPr>
-      <w:bookmarkStart w:id="24" w:name="_Toc111979247"/>
+      <w:bookmarkStart w:id="24" w:name="_Toc143454560"/>
       <w:r>
         <w:t xml:space="preserve">Understanding what </w:t>
       </w:r>
@@ -16263,7 +16390,19 @@
         <w:t>A wavy</w:t>
       </w:r>
       <w:r>
-        <w:t xml:space="preserve"> red line appeared below the </w:t>
+        <w:t xml:space="preserve"> red line</w:t>
+      </w:r>
+      <w:r>
+        <w:t xml:space="preserve"> – also known as a “squiggly” line – </w:t>
+      </w:r>
+      <w:r>
+        <w:t xml:space="preserve">appeared </w:t>
+      </w:r>
+      <w:r>
+        <w:t xml:space="preserve">just </w:t>
+      </w:r>
+      <w:r>
+        <w:t xml:space="preserve">below the </w:t>
       </w:r>
       <w:r>
         <w:t xml:space="preserve">word </w:t>
@@ -16719,7 +16858,7 @@
         <w:pStyle w:val="Overskrift2"/>
         <w:ind w:left="0"/>
       </w:pPr>
-      <w:bookmarkStart w:id="25" w:name="_Toc111979248"/>
+      <w:bookmarkStart w:id="25" w:name="_Toc143454561"/>
       <w:r>
         <w:t>Comments in code</w:t>
       </w:r>
@@ -17010,7 +17149,7 @@
       <w:pPr>
         <w:pStyle w:val="Overskrift1"/>
       </w:pPr>
-      <w:bookmarkStart w:id="26" w:name="_Toc111979249"/>
+      <w:bookmarkStart w:id="26" w:name="_Toc143454562"/>
       <w:r>
         <w:lastRenderedPageBreak/>
         <w:t>Exercises</w:t>
@@ -17085,7 +17224,7 @@
               <w:ind w:left="0"/>
             </w:pPr>
             <w:bookmarkStart w:id="27" w:name="_Toc510676359"/>
-            <w:bookmarkStart w:id="28" w:name="_Toc111979250"/>
+            <w:bookmarkStart w:id="28" w:name="_Toc143454563"/>
             <w:r>
               <w:t>Start.1</w:t>
             </w:r>
@@ -35435,7 +35574,7 @@
 
 <file path=customXml/item1.xml><?xml version="1.0" encoding="utf-8"?>
 <CoverPageProperties xmlns="http://schemas.microsoft.com/office/2006/coverPageProps">
-  <PublishDate>2022-08-07T00:00:00</PublishDate>
+  <PublishDate>2023-08-20T00:00:00</PublishDate>
   <Abstract/>
   <CompanyAddress/>
   <CompanyPhone/>

</xml_diff>